<commit_message>
Finished skeleton of week 1 DQ1
Still need to elaborate more and reword.
</commit_message>
<xml_diff>
--- a/week1_dir/DQ1_dir/DQ1_notes.docx
+++ b/week1_dir/DQ1_dir/DQ1_notes.docx
@@ -40,10 +40,17 @@
           <w:u w:color="535353"/>
         </w:rPr>
       </w:pPr>
-      <w:bookmarkStart w:id="0" w:name="_GoBack"/>
-      <w:bookmarkEnd w:id="0"/>
-    </w:p>
-    <w:p>
+    </w:p>
+    <w:p>
+      <w:pPr>
+        <w:rPr>
+          <w:rFonts w:ascii="Lucida Grande" w:hAnsi="Lucida Grande" w:cs="Lucida Grande"/>
+          <w:kern w:val="1"/>
+          <w:sz w:val="26"/>
+          <w:szCs w:val="26"/>
+          <w:u w:color="535353"/>
+        </w:rPr>
+      </w:pPr>
       <w:r>
         <w:rPr>
           <w:rFonts w:ascii="Lucida Grande" w:hAnsi="Lucida Grande" w:cs="Lucida Grande"/>
@@ -55,6 +62,533 @@
         <w:t>Produce an analysis of the effects you think the Web will have on the rest of your life and the lives of your children.</w:t>
       </w:r>
     </w:p>
+    <w:p>
+      <w:pPr>
+        <w:rPr>
+          <w:rFonts w:ascii="Lucida Grande" w:hAnsi="Lucida Grande" w:cs="Lucida Grande"/>
+          <w:kern w:val="1"/>
+          <w:sz w:val="26"/>
+          <w:szCs w:val="26"/>
+          <w:u w:color="535353"/>
+        </w:rPr>
+      </w:pPr>
+    </w:p>
+    <w:p>
+      <w:pPr>
+        <w:pStyle w:val="ListParagraph"/>
+        <w:numPr>
+          <w:ilvl w:val="0"/>
+          <w:numId w:val="1"/>
+        </w:numPr>
+      </w:pPr>
+      <w:r>
+        <w:t>Introduction</w:t>
+      </w:r>
+    </w:p>
+    <w:p>
+      <w:pPr>
+        <w:pStyle w:val="ListParagraph"/>
+        <w:numPr>
+          <w:ilvl w:val="1"/>
+          <w:numId w:val="1"/>
+        </w:numPr>
+      </w:pPr>
+      <w:r>
+        <w:t>Effect the web has already had on my life.</w:t>
+      </w:r>
+    </w:p>
+    <w:p>
+      <w:pPr>
+        <w:pStyle w:val="ListParagraph"/>
+        <w:numPr>
+          <w:ilvl w:val="2"/>
+          <w:numId w:val="1"/>
+        </w:numPr>
+      </w:pPr>
+      <w:r>
+        <w:t>To list and define all of the effects that the web has had on my life would be</w:t>
+      </w:r>
+    </w:p>
+    <w:p>
+      <w:pPr>
+        <w:pStyle w:val="ListParagraph"/>
+        <w:numPr>
+          <w:ilvl w:val="2"/>
+          <w:numId w:val="1"/>
+        </w:numPr>
+      </w:pPr>
+      <w:r>
+        <w:t xml:space="preserve">The </w:t>
+      </w:r>
+      <w:r>
+        <w:t xml:space="preserve">effects of the </w:t>
+      </w:r>
+      <w:r>
+        <w:t>Web on my life are numerous, and it would be almost impossible to describe every one of them.</w:t>
+      </w:r>
+      <w:r>
+        <w:t xml:space="preserve"> So I must be very vague.</w:t>
+      </w:r>
+    </w:p>
+    <w:p>
+      <w:pPr>
+        <w:pStyle w:val="ListParagraph"/>
+        <w:numPr>
+          <w:ilvl w:val="2"/>
+          <w:numId w:val="1"/>
+        </w:numPr>
+      </w:pPr>
+      <w:r>
+        <w:t>The existence of the web</w:t>
+      </w:r>
+      <w:r>
+        <w:t xml:space="preserve"> and </w:t>
+      </w:r>
+      <w:r>
+        <w:t>Internet</w:t>
+      </w:r>
+      <w:r>
+        <w:t xml:space="preserve"> in general</w:t>
+      </w:r>
+      <w:r>
+        <w:t xml:space="preserve"> has made significant effects on my life in the areas of convenience, economics, and education.</w:t>
+      </w:r>
+      <w:r>
+        <w:t xml:space="preserve"> </w:t>
+      </w:r>
+    </w:p>
+    <w:p>
+      <w:pPr>
+        <w:pStyle w:val="ListParagraph"/>
+        <w:numPr>
+          <w:ilvl w:val="1"/>
+          <w:numId w:val="1"/>
+        </w:numPr>
+      </w:pPr>
+      <w:r>
+        <w:t>Prediction of the effect the web will have on the future of my life.</w:t>
+      </w:r>
+      <w:r>
+        <w:t xml:space="preserve"> I predict that these trends will continue.</w:t>
+      </w:r>
+    </w:p>
+    <w:p>
+      <w:pPr>
+        <w:pStyle w:val="ListParagraph"/>
+        <w:numPr>
+          <w:ilvl w:val="2"/>
+          <w:numId w:val="1"/>
+        </w:numPr>
+      </w:pPr>
+      <w:r>
+        <w:t>Convenience</w:t>
+      </w:r>
+    </w:p>
+    <w:p>
+      <w:pPr>
+        <w:pStyle w:val="ListParagraph"/>
+        <w:numPr>
+          <w:ilvl w:val="2"/>
+          <w:numId w:val="1"/>
+        </w:numPr>
+      </w:pPr>
+      <w:r>
+        <w:t>Economics</w:t>
+      </w:r>
+    </w:p>
+    <w:p>
+      <w:pPr>
+        <w:pStyle w:val="ListParagraph"/>
+        <w:numPr>
+          <w:ilvl w:val="2"/>
+          <w:numId w:val="1"/>
+        </w:numPr>
+      </w:pPr>
+      <w:r>
+        <w:t>Education</w:t>
+      </w:r>
+    </w:p>
+    <w:p>
+      <w:pPr>
+        <w:pStyle w:val="ListParagraph"/>
+        <w:numPr>
+          <w:ilvl w:val="0"/>
+          <w:numId w:val="1"/>
+        </w:numPr>
+      </w:pPr>
+      <w:r>
+        <w:t>First prediction</w:t>
+      </w:r>
+      <w:r>
+        <w:t>: Convenience</w:t>
+      </w:r>
+    </w:p>
+    <w:p>
+      <w:pPr>
+        <w:pStyle w:val="ListParagraph"/>
+        <w:numPr>
+          <w:ilvl w:val="1"/>
+          <w:numId w:val="1"/>
+        </w:numPr>
+      </w:pPr>
+      <w:r>
+        <w:t>Shopping will continue to become easier.</w:t>
+      </w:r>
+    </w:p>
+    <w:p>
+      <w:pPr>
+        <w:pStyle w:val="ListParagraph"/>
+        <w:numPr>
+          <w:ilvl w:val="2"/>
+          <w:numId w:val="1"/>
+        </w:numPr>
+      </w:pPr>
+      <w:r>
+        <w:t>Drones</w:t>
+      </w:r>
+    </w:p>
+    <w:p>
+      <w:pPr>
+        <w:pStyle w:val="ListParagraph"/>
+        <w:numPr>
+          <w:ilvl w:val="1"/>
+          <w:numId w:val="1"/>
+        </w:numPr>
+      </w:pPr>
+      <w:r>
+        <w:t>More businesses will continue to have an Internet presence.</w:t>
+      </w:r>
+    </w:p>
+    <w:p>
+      <w:pPr>
+        <w:pStyle w:val="ListParagraph"/>
+        <w:numPr>
+          <w:ilvl w:val="2"/>
+          <w:numId w:val="1"/>
+        </w:numPr>
+      </w:pPr>
+      <w:r>
+        <w:t>Simple things like scheduling a haircut will become more widespread.</w:t>
+      </w:r>
+      <w:r>
+        <w:t xml:space="preserve"> This ease in scheduling will hopefully t</w:t>
+      </w:r>
+      <w:r>
+        <w:t>ranslate into less time waiting, thereby freeing up time for more productivity or leisure.</w:t>
+      </w:r>
+      <w:r>
+        <w:t xml:space="preserve"> </w:t>
+      </w:r>
+      <w:r>
+        <w:t xml:space="preserve">This must be done for a business to survive. The number of internet users has increased from only 0.4% of the world population to </w:t>
+      </w:r>
+      <w:r>
+        <w:t>approximately 40.7% today (</w:t>
+      </w:r>
+      <w:r>
+        <w:t>Internet World Stats, 2014)</w:t>
+      </w:r>
+      <w:r>
+        <w:t xml:space="preserve"> </w:t>
+      </w:r>
+    </w:p>
+    <w:p>
+      <w:pPr>
+        <w:pStyle w:val="ListParagraph"/>
+        <w:numPr>
+          <w:ilvl w:val="0"/>
+          <w:numId w:val="1"/>
+        </w:numPr>
+      </w:pPr>
+      <w:r>
+        <w:t>Second prediction</w:t>
+      </w:r>
+    </w:p>
+    <w:p>
+      <w:pPr>
+        <w:pStyle w:val="ListParagraph"/>
+        <w:numPr>
+          <w:ilvl w:val="1"/>
+          <w:numId w:val="1"/>
+        </w:numPr>
+      </w:pPr>
+      <w:r>
+        <w:t>Economics</w:t>
+      </w:r>
+    </w:p>
+    <w:p>
+      <w:pPr>
+        <w:pStyle w:val="ListParagraph"/>
+        <w:numPr>
+          <w:ilvl w:val="2"/>
+          <w:numId w:val="1"/>
+        </w:numPr>
+      </w:pPr>
+      <w:r>
+        <w:t>Prices will continue to drop, therefore benefitting customers.</w:t>
+      </w:r>
+    </w:p>
+    <w:p>
+      <w:pPr>
+        <w:pStyle w:val="ListParagraph"/>
+        <w:numPr>
+          <w:ilvl w:val="2"/>
+          <w:numId w:val="1"/>
+        </w:numPr>
+      </w:pPr>
+      <w:r>
+        <w:t>The presence online of companies and organizations in general will continue to increase. I see even more job-hopping. I regularly am contacted by recruiters informing me of jobs that they would like for me to apply for.</w:t>
+      </w:r>
+      <w:r>
+        <w:t xml:space="preserve"> One of the main things preventing me from applying for them is that I am enrolled in this masters program.</w:t>
+      </w:r>
+      <w:r>
+        <w:t xml:space="preserve"> Companies, in an effort to retain employees will have to offer more incentives.</w:t>
+      </w:r>
+    </w:p>
+    <w:p>
+      <w:pPr>
+        <w:pStyle w:val="ListParagraph"/>
+        <w:numPr>
+          <w:ilvl w:val="0"/>
+          <w:numId w:val="1"/>
+        </w:numPr>
+      </w:pPr>
+      <w:r>
+        <w:t>Third prediction</w:t>
+      </w:r>
+    </w:p>
+    <w:p>
+      <w:pPr>
+        <w:pStyle w:val="ListParagraph"/>
+        <w:numPr>
+          <w:ilvl w:val="1"/>
+          <w:numId w:val="1"/>
+        </w:numPr>
+      </w:pPr>
+      <w:r>
+        <w:t>Less privacy</w:t>
+      </w:r>
+    </w:p>
+    <w:p>
+      <w:pPr>
+        <w:pStyle w:val="ListParagraph"/>
+        <w:numPr>
+          <w:ilvl w:val="2"/>
+          <w:numId w:val="1"/>
+        </w:numPr>
+      </w:pPr>
+      <w:r>
+        <w:t>This overlaps with my first effect, which is convenience. With added convenience comes less privacy.</w:t>
+      </w:r>
+      <w:r>
+        <w:t xml:space="preserve"> In order to take </w:t>
+      </w:r>
+      <w:r>
+        <w:lastRenderedPageBreak/>
+        <w:t xml:space="preserve">advantage of the ease of the </w:t>
+      </w:r>
+      <w:r>
+        <w:t>Internet</w:t>
+      </w:r>
+      <w:r>
+        <w:t>, one must sacrifice a certain amount of privacy. For example:</w:t>
+      </w:r>
+    </w:p>
+    <w:p>
+      <w:pPr>
+        <w:pStyle w:val="ListParagraph"/>
+        <w:numPr>
+          <w:ilvl w:val="3"/>
+          <w:numId w:val="1"/>
+        </w:numPr>
+      </w:pPr>
+      <w:r>
+        <w:t>L</w:t>
+      </w:r>
+      <w:r>
+        <w:t>yft requires a Facebook account and allowing access by the company to it</w:t>
+      </w:r>
+      <w:r>
+        <w:t xml:space="preserve"> (USA Today, 2013)</w:t>
+      </w:r>
+      <w:r>
+        <w:t>.</w:t>
+      </w:r>
+    </w:p>
+    <w:p>
+      <w:pPr>
+        <w:pStyle w:val="ListParagraph"/>
+        <w:numPr>
+          <w:ilvl w:val="3"/>
+          <w:numId w:val="1"/>
+        </w:numPr>
+      </w:pPr>
+      <w:r>
+        <w:t xml:space="preserve">Companies such as Amazon store shopping history of its customers, partially </w:t>
+      </w:r>
+      <w:r>
+        <w:t>in effort better market products</w:t>
+      </w:r>
+      <w:r>
+        <w:t xml:space="preserve"> that the customer will more likely buy.</w:t>
+      </w:r>
+      <w:r>
+        <w:t xml:space="preserve"> Because of analyzing customer shopping trends, the retail chain Target was able to predict that a young girl </w:t>
+      </w:r>
+      <w:r>
+        <w:t xml:space="preserve">still in high school </w:t>
+      </w:r>
+      <w:r>
+        <w:t>was pregnant and mailed her</w:t>
+      </w:r>
+      <w:r>
+        <w:t xml:space="preserve"> coupons for baby supplies. Unfortunately, this was the way her father discovered her pregnancy.</w:t>
+      </w:r>
+    </w:p>
+    <w:p>
+      <w:pPr>
+        <w:pStyle w:val="ListParagraph"/>
+        <w:numPr>
+          <w:ilvl w:val="0"/>
+          <w:numId w:val="1"/>
+        </w:numPr>
+      </w:pPr>
+      <w:r>
+        <w:t>Conclusion</w:t>
+      </w:r>
+    </w:p>
+    <w:p>
+      <w:pPr>
+        <w:pStyle w:val="ListParagraph"/>
+        <w:numPr>
+          <w:ilvl w:val="1"/>
+          <w:numId w:val="1"/>
+        </w:numPr>
+      </w:pPr>
+      <w:r>
+        <w:t>Rehash the intro.</w:t>
+      </w:r>
+    </w:p>
+    <w:p>
+      <w:pPr>
+        <w:pStyle w:val="ListParagraph"/>
+        <w:numPr>
+          <w:ilvl w:val="1"/>
+          <w:numId w:val="1"/>
+        </w:numPr>
+      </w:pPr>
+      <w:r>
+        <w:t>The web has and will continue to contribute to producing a more informed society.</w:t>
+      </w:r>
+    </w:p>
+    <w:p>
+      <w:pPr>
+        <w:pStyle w:val="ListParagraph"/>
+        <w:numPr>
+          <w:ilvl w:val="1"/>
+          <w:numId w:val="1"/>
+        </w:numPr>
+      </w:pPr>
+      <w:r>
+        <w:t>Customers will have more choice.</w:t>
+      </w:r>
+    </w:p>
+    <w:p/>
+    <w:p>
+      <w:r>
+        <w:t>References</w:t>
+      </w:r>
+      <w:r>
+        <w:t>:</w:t>
+      </w:r>
+    </w:p>
+    <w:p/>
+    <w:p>
+      <w:r>
+        <w:t>Duhigg, C. (2012) ‘</w:t>
+      </w:r>
+      <w:r>
+        <w:t>How Companies Learn Your Secrets</w:t>
+      </w:r>
+      <w:r>
+        <w:t xml:space="preserve">’, </w:t>
+      </w:r>
+      <w:r>
+        <w:rPr>
+          <w:i/>
+        </w:rPr>
+        <w:t xml:space="preserve">The New York Times </w:t>
+      </w:r>
+      <w:r>
+        <w:t xml:space="preserve">[Online]. Available from: </w:t>
+      </w:r>
+      <w:hyperlink r:id="rId6" w:history="1">
+        <w:r>
+          <w:rPr>
+            <w:rStyle w:val="Hyperlink"/>
+          </w:rPr>
+          <w:t>http://www.nytimes.com/2012/02/19/magazine/shopping-habits.html?_r=2&amp;hp=&amp;pagewanted=all&amp;</w:t>
+        </w:r>
+      </w:hyperlink>
+      <w:r>
+        <w:t xml:space="preserve"> (Accessed: 17 May 2014)</w:t>
+      </w:r>
+    </w:p>
+    <w:p/>
+    <w:p>
+      <w:r>
+        <w:t xml:space="preserve">Internet World Stats (2014) </w:t>
+      </w:r>
+      <w:r>
+        <w:rPr>
+          <w:i/>
+        </w:rPr>
+        <w:t xml:space="preserve">Internet Growth Statistics </w:t>
+      </w:r>
+      <w:r>
+        <w:t xml:space="preserve">[Online]. Available from: </w:t>
+      </w:r>
+      <w:hyperlink r:id="rId7" w:history="1">
+        <w:r>
+          <w:rPr>
+            <w:rStyle w:val="Hyperlink"/>
+          </w:rPr>
+          <w:t>http://www.internetworldstats.com/emarketing.htm</w:t>
+        </w:r>
+      </w:hyperlink>
+      <w:r>
+        <w:t xml:space="preserve"> (Accessed: 17 May 2014)</w:t>
+      </w:r>
+    </w:p>
+    <w:p/>
+    <w:p>
+      <w:r>
+        <w:t xml:space="preserve">USA Today (2014) </w:t>
+      </w:r>
+      <w:r>
+        <w:rPr>
+          <w:i/>
+        </w:rPr>
+        <w:t xml:space="preserve">Ride-Hailing Apps Over New Way Around Town </w:t>
+      </w:r>
+      <w:r>
+        <w:t xml:space="preserve">[Online]. Available from: </w:t>
+      </w:r>
+      <w:hyperlink r:id="rId8" w:history="1">
+        <w:r>
+          <w:rPr>
+            <w:rStyle w:val="Hyperlink"/>
+          </w:rPr>
+          <w:t>http://www.usatoday.com/story/tech/2013/02/04/ride-hailing-apps-uber/1890795/</w:t>
+        </w:r>
+      </w:hyperlink>
+      <w:r>
+        <w:t xml:space="preserve"> (Accessed: 17 May 2014)</w:t>
+      </w:r>
+      <w:bookmarkStart w:id="0" w:name="_GoBack"/>
+      <w:bookmarkEnd w:id="0"/>
+    </w:p>
     <w:sectPr>
       <w:pgSz w:w="12240" w:h="15840"/>
       <w:pgMar w:top="1440" w:right="1800" w:bottom="1440" w:left="1800" w:header="720" w:footer="720" w:gutter="0"/>
@@ -63,6 +597,100 @@
     </w:sectPr>
   </w:body>
 </w:document>
+</file>
+
+<file path=word/numbering.xml><?xml version="1.0" encoding="utf-8"?>
+<w:numbering xmlns:wpc="http://schemas.microsoft.com/office/word/2010/wordprocessingCanvas" xmlns:mo="http://schemas.microsoft.com/office/mac/office/2008/main" xmlns:mc="http://schemas.openxmlformats.org/markup-compatibility/2006" xmlns:mv="urn:schemas-microsoft-com:mac:vml" xmlns:o="urn:schemas-microsoft-com:office:office" xmlns:r="http://schemas.openxmlformats.org/officeDocument/2006/relationships" xmlns:m="http://schemas.openxmlformats.org/officeDocument/2006/math" xmlns:v="urn:schemas-microsoft-com:vml" xmlns:wp14="http://schemas.microsoft.com/office/word/2010/wordprocessingDrawing" xmlns:wp="http://schemas.openxmlformats.org/drawingml/2006/wordprocessingDrawing" xmlns:w10="urn:schemas-microsoft-com:office:word" xmlns:w="http://schemas.openxmlformats.org/wordprocessingml/2006/main" xmlns:w14="http://schemas.microsoft.com/office/word/2010/wordml" xmlns:wpg="http://schemas.microsoft.com/office/word/2010/wordprocessingGroup" xmlns:wpi="http://schemas.microsoft.com/office/word/2010/wordprocessingInk" xmlns:wne="http://schemas.microsoft.com/office/word/2006/wordml" xmlns:wps="http://schemas.microsoft.com/office/word/2010/wordprocessingShape" mc:Ignorable="w14 wp14">
+  <w:abstractNum w:abstractNumId="0">
+    <w:nsid w:val="1EE020B1"/>
+    <w:multiLevelType w:val="hybridMultilevel"/>
+    <w:tmpl w:val="A0BE4A08"/>
+    <w:lvl w:ilvl="0" w:tplc="04090013">
+      <w:start w:val="1"/>
+      <w:numFmt w:val="upperRoman"/>
+      <w:lvlText w:val="%1."/>
+      <w:lvlJc w:val="right"/>
+      <w:pPr>
+        <w:ind w:left="720" w:hanging="360"/>
+      </w:pPr>
+    </w:lvl>
+    <w:lvl w:ilvl="1" w:tplc="04090019">
+      <w:start w:val="1"/>
+      <w:numFmt w:val="lowerLetter"/>
+      <w:lvlText w:val="%2."/>
+      <w:lvlJc w:val="left"/>
+      <w:pPr>
+        <w:ind w:left="1440" w:hanging="360"/>
+      </w:pPr>
+    </w:lvl>
+    <w:lvl w:ilvl="2" w:tplc="0409001B">
+      <w:start w:val="1"/>
+      <w:numFmt w:val="lowerRoman"/>
+      <w:lvlText w:val="%3."/>
+      <w:lvlJc w:val="right"/>
+      <w:pPr>
+        <w:ind w:left="2160" w:hanging="180"/>
+      </w:pPr>
+    </w:lvl>
+    <w:lvl w:ilvl="3" w:tplc="0409000F">
+      <w:start w:val="1"/>
+      <w:numFmt w:val="decimal"/>
+      <w:lvlText w:val="%4."/>
+      <w:lvlJc w:val="left"/>
+      <w:pPr>
+        <w:ind w:left="2880" w:hanging="360"/>
+      </w:pPr>
+    </w:lvl>
+    <w:lvl w:ilvl="4" w:tplc="04090019" w:tentative="1">
+      <w:start w:val="1"/>
+      <w:numFmt w:val="lowerLetter"/>
+      <w:lvlText w:val="%5."/>
+      <w:lvlJc w:val="left"/>
+      <w:pPr>
+        <w:ind w:left="3600" w:hanging="360"/>
+      </w:pPr>
+    </w:lvl>
+    <w:lvl w:ilvl="5" w:tplc="0409001B" w:tentative="1">
+      <w:start w:val="1"/>
+      <w:numFmt w:val="lowerRoman"/>
+      <w:lvlText w:val="%6."/>
+      <w:lvlJc w:val="right"/>
+      <w:pPr>
+        <w:ind w:left="4320" w:hanging="180"/>
+      </w:pPr>
+    </w:lvl>
+    <w:lvl w:ilvl="6" w:tplc="0409000F" w:tentative="1">
+      <w:start w:val="1"/>
+      <w:numFmt w:val="decimal"/>
+      <w:lvlText w:val="%7."/>
+      <w:lvlJc w:val="left"/>
+      <w:pPr>
+        <w:ind w:left="5040" w:hanging="360"/>
+      </w:pPr>
+    </w:lvl>
+    <w:lvl w:ilvl="7" w:tplc="04090019" w:tentative="1">
+      <w:start w:val="1"/>
+      <w:numFmt w:val="lowerLetter"/>
+      <w:lvlText w:val="%8."/>
+      <w:lvlJc w:val="left"/>
+      <w:pPr>
+        <w:ind w:left="5760" w:hanging="360"/>
+      </w:pPr>
+    </w:lvl>
+    <w:lvl w:ilvl="8" w:tplc="0409001B" w:tentative="1">
+      <w:start w:val="1"/>
+      <w:numFmt w:val="lowerRoman"/>
+      <w:lvlText w:val="%9."/>
+      <w:lvlJc w:val="right"/>
+      <w:pPr>
+        <w:ind w:left="6480" w:hanging="180"/>
+      </w:pPr>
+    </w:lvl>
+  </w:abstractNum>
+  <w:num w:numId="1">
+    <w:abstractNumId w:val="0"/>
+  </w:num>
+</w:numbering>
 </file>
 
 <file path=word/styles.xml><?xml version="1.0" encoding="utf-8"?>
@@ -247,6 +875,28 @@
     <w:uiPriority w:val="99"/>
     <w:semiHidden/>
     <w:unhideWhenUsed/>
+  </w:style>
+  <w:style w:type="paragraph" w:styleId="ListParagraph">
+    <w:name w:val="List Paragraph"/>
+    <w:basedOn w:val="Normal"/>
+    <w:uiPriority w:val="34"/>
+    <w:qFormat/>
+    <w:rsid w:val="008D37BE"/>
+    <w:pPr>
+      <w:ind w:left="720"/>
+      <w:contextualSpacing/>
+    </w:pPr>
+  </w:style>
+  <w:style w:type="character" w:styleId="Hyperlink">
+    <w:name w:val="Hyperlink"/>
+    <w:basedOn w:val="DefaultParagraphFont"/>
+    <w:uiPriority w:val="99"/>
+    <w:unhideWhenUsed/>
+    <w:rsid w:val="00BF3D3F"/>
+    <w:rPr>
+      <w:color w:val="0000FF" w:themeColor="hyperlink"/>
+      <w:u w:val="single"/>
+    </w:rPr>
   </w:style>
 </w:styles>
 </file>
@@ -433,6 +1083,28 @@
     <w:uiPriority w:val="99"/>
     <w:semiHidden/>
     <w:unhideWhenUsed/>
+  </w:style>
+  <w:style w:type="paragraph" w:styleId="ListParagraph">
+    <w:name w:val="List Paragraph"/>
+    <w:basedOn w:val="Normal"/>
+    <w:uiPriority w:val="34"/>
+    <w:qFormat/>
+    <w:rsid w:val="008D37BE"/>
+    <w:pPr>
+      <w:ind w:left="720"/>
+      <w:contextualSpacing/>
+    </w:pPr>
+  </w:style>
+  <w:style w:type="character" w:styleId="Hyperlink">
+    <w:name w:val="Hyperlink"/>
+    <w:basedOn w:val="DefaultParagraphFont"/>
+    <w:uiPriority w:val="99"/>
+    <w:unhideWhenUsed/>
+    <w:rsid w:val="00BF3D3F"/>
+    <w:rPr>
+      <w:color w:val="0000FF" w:themeColor="hyperlink"/>
+      <w:u w:val="single"/>
+    </w:rPr>
   </w:style>
 </w:styles>
 </file>

</xml_diff>